<commit_message>
Added homework_2 and cleaned repo with .gitignore
</commit_message>
<xml_diff>
--- a/Homeworks/homework_1/hw1_abheesht.docx
+++ b/Homeworks/homework_1/hw1_abheesht.docx
@@ -45,12 +45,40 @@
     <w:p>
       <w:pPr>
         <w:pStyle w:val="BodyText"/>
+        <w:jc w:val="center"/>
         <w:rPr>
           <w:rFonts w:ascii="Arial"/>
           <w:b/>
           <w:sz w:val="26"/>
         </w:rPr>
       </w:pPr>
+      <w:r>
+        <w:rPr>
+          <w:rFonts w:ascii="Arial"/>
+          <w:b/>
+          <w:sz w:val="26"/>
+        </w:rPr>
+        <w:t>Abheesht Roy</w:t>
+      </w:r>
+    </w:p>
+    <w:p>
+      <w:pPr>
+        <w:pStyle w:val="BodyText"/>
+        <w:jc w:val="center"/>
+        <w:rPr>
+          <w:rFonts w:ascii="Arial"/>
+          <w:b/>
+          <w:sz w:val="26"/>
+        </w:rPr>
+      </w:pPr>
+      <w:r>
+        <w:rPr>
+          <w:rFonts w:ascii="Arial"/>
+          <w:b/>
+          <w:sz w:val="26"/>
+        </w:rPr>
+        <w:t>1233225866</w:t>
+      </w:r>
     </w:p>
     <w:p>
       <w:pPr>
@@ -1242,6 +1270,10 @@
       <w:pPr>
         <w:pStyle w:val="BodyText"/>
         <w:ind w:left="19" w:right="75"/>
+        <w:rPr>
+          <w:b/>
+          <w:bCs/>
+        </w:rPr>
       </w:pPr>
       <w:r>
         <w:t>Q1 (Reproduce): Please read, understand, run the code and reproduce the model accuracies. Please briefly explain whether you can reproduce the classification accuracies of</w:t>
@@ -1336,6 +1368,103 @@
       <w:r>
         <w:t>'Perceptron', 'Stochastic Gradient Decent', 'Linear SVC', 'Decision Tree'. (10 points)</w:t>
       </w:r>
+      <w:r>
+        <w:br/>
+      </w:r>
+      <w:r>
+        <w:br/>
+      </w:r>
+      <w:r>
+        <w:rPr>
+          <w:b/>
+          <w:bCs/>
+        </w:rPr>
+        <w:t xml:space="preserve">Answer: </w:t>
+      </w:r>
+      <w:r>
+        <w:t xml:space="preserve">I reproduced the preprocessing and classification steps from the Kaggle Titanic solution. The pipeline included feature engineering (Title, </w:t>
+      </w:r>
+      <w:proofErr w:type="spellStart"/>
+      <w:r>
+        <w:t>FamilySize</w:t>
+      </w:r>
+      <w:proofErr w:type="spellEnd"/>
+      <w:r>
+        <w:t xml:space="preserve">, </w:t>
+      </w:r>
+      <w:proofErr w:type="spellStart"/>
+      <w:r>
+        <w:t>IsAlone</w:t>
+      </w:r>
+      <w:proofErr w:type="spellEnd"/>
+      <w:r>
+        <w:t xml:space="preserve">, </w:t>
+      </w:r>
+      <w:proofErr w:type="spellStart"/>
+      <w:r>
+        <w:t>AgeBand</w:t>
+      </w:r>
+      <w:proofErr w:type="spellEnd"/>
+      <w:r>
+        <w:t xml:space="preserve">, </w:t>
+      </w:r>
+      <w:proofErr w:type="spellStart"/>
+      <w:r>
+        <w:t>FareBand</w:t>
+      </w:r>
+      <w:proofErr w:type="spellEnd"/>
+      <w:r>
+        <w:t>), encoding of categorical variables, and training of nine classifiers. My reproduced accuracies matched the notebook’s results closely, with Random Forest and Decision Tree achieving the highest (~0.867), followed by KNN (~0.849), Logistic Regression (~0.804), and SVC (~0.782). Small variations in scores are due to different software versions and cross-validation splits.</w:t>
+      </w:r>
+    </w:p>
+    <w:p>
+      <w:pPr>
+        <w:pStyle w:val="BodyText"/>
+        <w:ind w:left="19" w:right="75"/>
+      </w:pPr>
+    </w:p>
+    <w:p>
+      <w:pPr>
+        <w:pStyle w:val="BodyText"/>
+        <w:ind w:left="19" w:right="75"/>
+      </w:pPr>
+      <w:r>
+        <w:drawing>
+          <wp:inline distT="0" distB="0" distL="0" distR="0" wp14:anchorId="3B20CA8E" wp14:editId="0670B485">
+            <wp:extent cx="5943600" cy="2296160"/>
+            <wp:effectExtent l="0" t="0" r="0" b="2540"/>
+            <wp:docPr id="2093904412" name="Picture 1" descr="A screenshot of a computer&#10;&#10;Description automatically generated"/>
+            <wp:cNvGraphicFramePr>
+              <a:graphicFrameLocks xmlns:a="http://schemas.openxmlformats.org/drawingml/2006/main" noChangeAspect="1"/>
+            </wp:cNvGraphicFramePr>
+            <a:graphic xmlns:a="http://schemas.openxmlformats.org/drawingml/2006/main">
+              <a:graphicData uri="http://schemas.openxmlformats.org/drawingml/2006/picture">
+                <pic:pic xmlns:pic="http://schemas.openxmlformats.org/drawingml/2006/picture">
+                  <pic:nvPicPr>
+                    <pic:cNvPr id="2093904412" name="Picture 1" descr="A screenshot of a computer&#10;&#10;Description automatically generated"/>
+                    <pic:cNvPicPr/>
+                  </pic:nvPicPr>
+                  <pic:blipFill>
+                    <a:blip r:embed="rId6"/>
+                    <a:stretch>
+                      <a:fillRect/>
+                    </a:stretch>
+                  </pic:blipFill>
+                  <pic:spPr>
+                    <a:xfrm>
+                      <a:off x="0" y="0"/>
+                      <a:ext cx="5943600" cy="2296160"/>
+                    </a:xfrm>
+                    <a:prstGeom prst="rect">
+                      <a:avLst/>
+                    </a:prstGeom>
+                  </pic:spPr>
+                </pic:pic>
+              </a:graphicData>
+            </a:graphic>
+          </wp:inline>
+        </w:drawing>
+      </w:r>
     </w:p>
     <w:p>
       <w:pPr>
@@ -1481,11 +1610,218 @@
     <w:p>
       <w:pPr>
         <w:pStyle w:val="BodyText"/>
-        <w:sectPr>
-          <w:pgSz w:w="12240" w:h="15840"/>
-          <w:pgMar w:top="1660" w:right="1440" w:bottom="280" w:left="1440" w:header="720" w:footer="720" w:gutter="0"/>
-          <w:cols w:space="720"/>
-        </w:sectPr>
+      </w:pPr>
+    </w:p>
+    <w:p>
+      <w:pPr>
+        <w:pStyle w:val="BodyText"/>
+      </w:pPr>
+      <w:r>
+        <w:rPr>
+          <w:b/>
+          <w:bCs/>
+        </w:rPr>
+        <w:t>Answer:</w:t>
+      </w:r>
+      <w:r>
+        <w:rPr>
+          <w:b/>
+          <w:bCs/>
+        </w:rPr>
+        <w:t xml:space="preserve"> </w:t>
+      </w:r>
+      <w:r>
+        <w:t>I designed an improved preprocessing pipeline to reduce dataset-specific bias and improve generalization. The changes were:</w:t>
+      </w:r>
+    </w:p>
+    <w:p>
+      <w:pPr>
+        <w:pStyle w:val="BodyText"/>
+        <w:numPr>
+          <w:ilvl w:val="0"/>
+          <w:numId w:val="2"/>
+        </w:numPr>
+      </w:pPr>
+      <w:r>
+        <w:t>Kept continuous Age and Fare values instead of binning.</w:t>
+      </w:r>
+    </w:p>
+    <w:p>
+      <w:pPr>
+        <w:pStyle w:val="BodyText"/>
+        <w:numPr>
+          <w:ilvl w:val="0"/>
+          <w:numId w:val="2"/>
+        </w:numPr>
+      </w:pPr>
+      <w:r>
+        <w:t xml:space="preserve">Used </w:t>
+      </w:r>
+      <w:proofErr w:type="spellStart"/>
+      <w:r>
+        <w:t>IterativeImputer</w:t>
+      </w:r>
+      <w:proofErr w:type="spellEnd"/>
+      <w:r>
+        <w:t xml:space="preserve"> for numeric attributes and </w:t>
+      </w:r>
+      <w:proofErr w:type="spellStart"/>
+      <w:r>
+        <w:t>SimpleImputer</w:t>
+      </w:r>
+      <w:proofErr w:type="spellEnd"/>
+      <w:r>
+        <w:t xml:space="preserve"> for categorical ones.</w:t>
+      </w:r>
+    </w:p>
+    <w:p>
+      <w:pPr>
+        <w:pStyle w:val="BodyText"/>
+        <w:numPr>
+          <w:ilvl w:val="0"/>
+          <w:numId w:val="2"/>
+        </w:numPr>
+      </w:pPr>
+      <w:r>
+        <w:t>Applied one-hot encoding to categorical variables instead of integer mapping.</w:t>
+      </w:r>
+    </w:p>
+    <w:p>
+      <w:pPr>
+        <w:pStyle w:val="BodyText"/>
+        <w:numPr>
+          <w:ilvl w:val="0"/>
+          <w:numId w:val="2"/>
+        </w:numPr>
+      </w:pPr>
+      <w:r>
+        <w:t xml:space="preserve">Added engineered features: Title, Deck, </w:t>
+      </w:r>
+      <w:proofErr w:type="spellStart"/>
+      <w:r>
+        <w:t>FamilySize</w:t>
+      </w:r>
+      <w:proofErr w:type="spellEnd"/>
+      <w:r>
+        <w:t xml:space="preserve">, </w:t>
+      </w:r>
+      <w:proofErr w:type="spellStart"/>
+      <w:r>
+        <w:t>IsAlone</w:t>
+      </w:r>
+      <w:proofErr w:type="spellEnd"/>
+      <w:r>
+        <w:t xml:space="preserve">, and </w:t>
+      </w:r>
+      <w:proofErr w:type="spellStart"/>
+      <w:r>
+        <w:t>FarePer</w:t>
+      </w:r>
+      <w:proofErr w:type="spellEnd"/>
+      <w:r>
+        <w:t>.</w:t>
+      </w:r>
+    </w:p>
+    <w:p>
+      <w:pPr>
+        <w:pStyle w:val="BodyText"/>
+      </w:pPr>
+      <w:r>
+        <w:t xml:space="preserve">After re-evaluating the nine classifiers with 5-fold Stratified CV, Logistic Regression, Linear SVC, and SVC improved compared to Q1. For example, Logistic Regression rose from 0.804 → 0.831, SVC from 0.782 → 0.829 (0.835 after tuning), and Random Forest also matched baseline after tuning. Some models (e.g., KNN, Decision Tree) performed slightly lower under the improved pipeline, likely because the Kaggle pipeline’s binning gave them an advantage on this </w:t>
+      </w:r>
+      <w:r>
+        <w:lastRenderedPageBreak/>
+        <w:t>dataset.</w:t>
+      </w:r>
+    </w:p>
+    <w:p>
+      <w:pPr>
+        <w:pStyle w:val="BodyText"/>
+      </w:pPr>
+      <w:r>
+        <w:t>Overall, the improved pipeline is cleaner, avoids artificial ordinality, and is more robust to generalization, even if some raw accuracies were slightly lower. Tuning closed the gap and produced competitive or better results for several classifiers.</w:t>
+      </w:r>
+    </w:p>
+    <w:p>
+      <w:pPr>
+        <w:pStyle w:val="BodyText"/>
+        <w:rPr>
+          <w:b/>
+          <w:bCs/>
+        </w:rPr>
+      </w:pPr>
+    </w:p>
+    <w:p>
+      <w:pPr>
+        <w:pStyle w:val="BodyText"/>
+        <w:rPr>
+          <w:b/>
+          <w:bCs/>
+        </w:rPr>
+      </w:pPr>
+      <w:r>
+        <w:rPr>
+          <w:b/>
+          <w:bCs/>
+        </w:rPr>
+        <w:drawing>
+          <wp:inline distT="0" distB="0" distL="0" distR="0" wp14:anchorId="3FEF560C" wp14:editId="5F3A32BB">
+            <wp:extent cx="5943600" cy="3172460"/>
+            <wp:effectExtent l="0" t="0" r="0" b="2540"/>
+            <wp:docPr id="610117464" name="Picture 1" descr="A screenshot of a computer&#10;&#10;Description automatically generated"/>
+            <wp:cNvGraphicFramePr>
+              <a:graphicFrameLocks xmlns:a="http://schemas.openxmlformats.org/drawingml/2006/main" noChangeAspect="1"/>
+            </wp:cNvGraphicFramePr>
+            <a:graphic xmlns:a="http://schemas.openxmlformats.org/drawingml/2006/main">
+              <a:graphicData uri="http://schemas.openxmlformats.org/drawingml/2006/picture">
+                <pic:pic xmlns:pic="http://schemas.openxmlformats.org/drawingml/2006/picture">
+                  <pic:nvPicPr>
+                    <pic:cNvPr id="610117464" name="Picture 1" descr="A screenshot of a computer&#10;&#10;Description automatically generated"/>
+                    <pic:cNvPicPr/>
+                  </pic:nvPicPr>
+                  <pic:blipFill>
+                    <a:blip r:embed="rId7"/>
+                    <a:stretch>
+                      <a:fillRect/>
+                    </a:stretch>
+                  </pic:blipFill>
+                  <pic:spPr>
+                    <a:xfrm>
+                      <a:off x="0" y="0"/>
+                      <a:ext cx="5943600" cy="3172460"/>
+                    </a:xfrm>
+                    <a:prstGeom prst="rect">
+                      <a:avLst/>
+                    </a:prstGeom>
+                  </pic:spPr>
+                </pic:pic>
+              </a:graphicData>
+            </a:graphic>
+          </wp:inline>
+        </w:drawing>
+      </w:r>
+    </w:p>
+    <w:p>
+      <w:pPr>
+        <w:pStyle w:val="BodyText"/>
+        <w:rPr>
+          <w:b/>
+          <w:bCs/>
+        </w:rPr>
+      </w:pPr>
+    </w:p>
+    <w:p>
+      <w:pPr>
+        <w:pStyle w:val="BodyText"/>
+        <w:rPr>
+          <w:b/>
+          <w:bCs/>
+        </w:rPr>
+      </w:pPr>
+    </w:p>
+    <w:p>
+      <w:pPr>
+        <w:pStyle w:val="BodyText"/>
       </w:pPr>
     </w:p>
     <w:p>
@@ -1493,7 +1829,6 @@
         <w:pStyle w:val="Heading1"/>
       </w:pPr>
       <w:r>
-        <w:lastRenderedPageBreak/>
         <w:t>Problem</w:t>
       </w:r>
       <w:r>
@@ -1765,7 +2100,7 @@
                     <pic:cNvPicPr/>
                   </pic:nvPicPr>
                   <pic:blipFill>
-                    <a:blip r:embed="rId6" cstate="print"/>
+                    <a:blip r:embed="rId8" cstate="print"/>
                     <a:stretch>
                       <a:fillRect/>
                     </a:stretch>
@@ -1955,6 +2290,9 @@
         <w:pStyle w:val="BodyText"/>
         <w:spacing w:before="1"/>
         <w:ind w:left="19"/>
+        <w:rPr>
+          <w:spacing w:val="-2"/>
+        </w:rPr>
       </w:pPr>
       <w:r>
         <w:t>Which</w:t>
@@ -2050,21 +2388,167 @@
     <w:p>
       <w:pPr>
         <w:pStyle w:val="BodyText"/>
-      </w:pPr>
-    </w:p>
-    <w:p>
-      <w:pPr>
-        <w:pStyle w:val="BodyText"/>
-      </w:pPr>
-    </w:p>
-    <w:p>
-      <w:pPr>
-        <w:pStyle w:val="BodyText"/>
-      </w:pPr>
-    </w:p>
-    <w:p>
-      <w:pPr>
-        <w:pStyle w:val="BodyText"/>
+        <w:spacing w:before="1"/>
+        <w:rPr>
+          <w:b/>
+          <w:bCs/>
+        </w:rPr>
+      </w:pPr>
+      <w:r>
+        <w:br/>
+      </w:r>
+      <w:r>
+        <w:drawing>
+          <wp:inline distT="0" distB="0" distL="0" distR="0" wp14:anchorId="611BBDFD" wp14:editId="2A799857">
+            <wp:extent cx="5943600" cy="8333740"/>
+            <wp:effectExtent l="0" t="0" r="0" b="0"/>
+            <wp:docPr id="246031223" name="Picture 1" descr="A notebook with writing on it&#10;&#10;Description automatically generated"/>
+            <wp:cNvGraphicFramePr>
+              <a:graphicFrameLocks xmlns:a="http://schemas.openxmlformats.org/drawingml/2006/main" noChangeAspect="1"/>
+            </wp:cNvGraphicFramePr>
+            <a:graphic xmlns:a="http://schemas.openxmlformats.org/drawingml/2006/main">
+              <a:graphicData uri="http://schemas.openxmlformats.org/drawingml/2006/picture">
+                <pic:pic xmlns:pic="http://schemas.openxmlformats.org/drawingml/2006/picture">
+                  <pic:nvPicPr>
+                    <pic:cNvPr id="246031223" name="Picture 1" descr="A notebook with writing on it&#10;&#10;Description automatically generated"/>
+                    <pic:cNvPicPr/>
+                  </pic:nvPicPr>
+                  <pic:blipFill>
+                    <a:blip r:embed="rId9"/>
+                    <a:stretch>
+                      <a:fillRect/>
+                    </a:stretch>
+                  </pic:blipFill>
+                  <pic:spPr>
+                    <a:xfrm>
+                      <a:off x="0" y="0"/>
+                      <a:ext cx="5943600" cy="8333740"/>
+                    </a:xfrm>
+                    <a:prstGeom prst="rect">
+                      <a:avLst/>
+                    </a:prstGeom>
+                  </pic:spPr>
+                </pic:pic>
+              </a:graphicData>
+            </a:graphic>
+          </wp:inline>
+        </w:drawing>
+      </w:r>
+    </w:p>
+    <w:p>
+      <w:pPr>
+        <w:pStyle w:val="BodyText"/>
+      </w:pPr>
+      <w:proofErr w:type="spellStart"/>
+      <w:r>
+        <w:lastRenderedPageBreak/>
+        <w:t>Github</w:t>
+      </w:r>
+      <w:proofErr w:type="spellEnd"/>
+      <w:r>
+        <w:t xml:space="preserve"> Link for the code: </w:t>
+      </w:r>
+      <w:hyperlink r:id="rId10" w:history="1">
+        <w:r>
+          <w:rPr>
+            <w:rStyle w:val="Hyperlink"/>
+          </w:rPr>
+          <w:t>https://github.com/abheeshtroy/Data-Mining/tree/main/Homeworks/homework_1</w:t>
+        </w:r>
+      </w:hyperlink>
+    </w:p>
+    <w:p>
+      <w:pPr>
+        <w:pStyle w:val="BodyText"/>
+      </w:pPr>
+    </w:p>
+    <w:p>
+      <w:pPr>
+        <w:pStyle w:val="BodyText"/>
+        <w:numPr>
+          <w:ilvl w:val="0"/>
+          <w:numId w:val="3"/>
+        </w:numPr>
+      </w:pPr>
+      <w:r>
+        <w:t xml:space="preserve">The full implementation, including the </w:t>
+      </w:r>
+      <w:proofErr w:type="spellStart"/>
+      <w:r>
+        <w:t>Jupyter</w:t>
+      </w:r>
+      <w:proofErr w:type="spellEnd"/>
+      <w:r>
+        <w:t xml:space="preserve"> notebooks (01_</w:t>
+      </w:r>
+      <w:proofErr w:type="gramStart"/>
+      <w:r>
+        <w:t>reproduce.ipynb</w:t>
+      </w:r>
+      <w:proofErr w:type="gramEnd"/>
+      <w:r>
+        <w:t>, 02_improved.ipynb) and results CSVs</w:t>
+      </w:r>
+      <w:r>
+        <w:t>.</w:t>
+      </w:r>
+    </w:p>
+    <w:p>
+      <w:pPr>
+        <w:pStyle w:val="ListParagraph"/>
+        <w:widowControl/>
+        <w:numPr>
+          <w:ilvl w:val="0"/>
+          <w:numId w:val="3"/>
+        </w:numPr>
+        <w:autoSpaceDE/>
+        <w:autoSpaceDN/>
+        <w:spacing w:before="100" w:beforeAutospacing="1" w:after="100" w:afterAutospacing="1"/>
+        <w:rPr>
+          <w:sz w:val="24"/>
+          <w:szCs w:val="24"/>
+        </w:rPr>
+      </w:pPr>
+      <w:r>
+        <w:rPr>
+          <w:sz w:val="24"/>
+          <w:szCs w:val="24"/>
+        </w:rPr>
+        <w:t xml:space="preserve">Inside the </w:t>
+      </w:r>
+      <w:r>
+        <w:rPr>
+          <w:sz w:val="24"/>
+          <w:szCs w:val="24"/>
+        </w:rPr>
+        <w:t>notebook/</w:t>
+      </w:r>
+      <w:r>
+        <w:rPr>
+          <w:sz w:val="24"/>
+          <w:szCs w:val="24"/>
+        </w:rPr>
+        <w:t xml:space="preserve"> folder, you can find the reproduction and improved solutions, and inside the</w:t>
+      </w:r>
+      <w:r>
+        <w:rPr>
+          <w:sz w:val="24"/>
+          <w:szCs w:val="24"/>
+        </w:rPr>
+        <w:t xml:space="preserve"> results/</w:t>
+      </w:r>
+      <w:r>
+        <w:rPr>
+          <w:sz w:val="24"/>
+          <w:szCs w:val="24"/>
+        </w:rPr>
+        <w:t xml:space="preserve"> folder, the corresponding accuracy tables and comparison CSVs are saved.</w:t>
+      </w:r>
+    </w:p>
+    <w:p>
+      <w:pPr>
+        <w:pStyle w:val="BodyText"/>
+        <w:ind w:left="720"/>
       </w:pPr>
     </w:p>
     <w:p>
@@ -2436,6 +2920,268 @@
 <file path=word/numbering.xml><?xml version="1.0" encoding="utf-8"?>
 <w:numbering xmlns:wpc="http://schemas.microsoft.com/office/word/2010/wordprocessingCanvas" xmlns:cx="http://schemas.microsoft.com/office/drawing/2014/chartex" xmlns:cx1="http://schemas.microsoft.com/office/drawing/2015/9/8/chartex" xmlns:cx2="http://schemas.microsoft.com/office/drawing/2015/10/21/chartex" xmlns:cx3="http://schemas.microsoft.com/office/drawing/2016/5/9/chartex" xmlns:cx4="http://schemas.microsoft.com/office/drawing/2016/5/10/chartex" xmlns:cx5="http://schemas.microsoft.com/office/drawing/2016/5/11/chartex" xmlns:cx6="http://schemas.microsoft.com/office/drawing/2016/5/12/chartex" xmlns:cx7="http://schemas.microsoft.com/office/drawing/2016/5/13/chartex" xmlns:cx8="http://schemas.microsoft.com/office/drawing/2016/5/14/chartex" xmlns:mc="http://schemas.openxmlformats.org/markup-compatibility/2006" xmlns:aink="http://schemas.microsoft.com/office/drawing/2016/ink" xmlns:am3d="http://schemas.microsoft.com/office/drawing/2017/model3d" xmlns:o="urn:schemas-microsoft-com:office:office" xmlns:oel="http://schemas.microsoft.com/office/2019/extlst" xmlns:r="http://schemas.openxmlformats.org/officeDocument/2006/relationships" xmlns:m="http://schemas.openxmlformats.org/officeDocument/2006/math" xmlns:v="urn:schemas-microsoft-com:vml" xmlns:wp14="http://schemas.microsoft.com/office/word/2010/wordprocessingDrawing" xmlns:wp="http://schemas.openxmlformats.org/drawingml/2006/wordprocessingDrawing" xmlns:w10="urn:schemas-microsoft-com:office:word" xmlns:w="http://schemas.openxmlformats.org/wordprocessingml/2006/main" xmlns:w14="http://schemas.microsoft.com/office/word/2010/wordml" xmlns:w15="http://schemas.microsoft.com/office/word/2012/wordml" xmlns:w16cex="http://schemas.microsoft.com/office/word/2018/wordml/cex" xmlns:w16cid="http://schemas.microsoft.com/office/word/2016/wordml/cid" xmlns:w16="http://schemas.microsoft.com/office/word/2018/wordml" xmlns:w16du="http://schemas.microsoft.com/office/word/2023/wordml/word16du" xmlns:w16sdtdh="http://schemas.microsoft.com/office/word/2020/wordml/sdtdatahash" xmlns:w16se="http://schemas.microsoft.com/office/word/2015/wordml/symex" xmlns:wpg="http://schemas.microsoft.com/office/word/2010/wordprocessingGroup" xmlns:wpi="http://schemas.microsoft.com/office/word/2010/wordprocessingInk" xmlns:wne="http://schemas.microsoft.com/office/word/2006/wordml" xmlns:wps="http://schemas.microsoft.com/office/word/2010/wordprocessingShape" mc:Ignorable="w14 w15 w16se w16cid w16 w16cex w16sdtdh w16du wp14">
   <w:abstractNum w:abstractNumId="0" w15:restartNumberingAfterBreak="0">
+    <w:nsid w:val="30DD56D1"/>
+    <w:multiLevelType w:val="multilevel"/>
+    <w:tmpl w:val="D5CA272C"/>
+    <w:lvl w:ilvl="0">
+      <w:start w:val="1"/>
+      <w:numFmt w:val="bullet"/>
+      <w:lvlText w:val=""/>
+      <w:lvlJc w:val="left"/>
+      <w:pPr>
+        <w:tabs>
+          <w:tab w:val="num" w:pos="720"/>
+        </w:tabs>
+        <w:ind w:left="720" w:hanging="360"/>
+      </w:pPr>
+      <w:rPr>
+        <w:rFonts w:ascii="Symbol" w:hAnsi="Symbol" w:hint="default"/>
+        <w:sz w:val="20"/>
+      </w:rPr>
+    </w:lvl>
+    <w:lvl w:ilvl="1" w:tentative="1">
+      <w:start w:val="1"/>
+      <w:numFmt w:val="bullet"/>
+      <w:lvlText w:val="o"/>
+      <w:lvlJc w:val="left"/>
+      <w:pPr>
+        <w:tabs>
+          <w:tab w:val="num" w:pos="1440"/>
+        </w:tabs>
+        <w:ind w:left="1440" w:hanging="360"/>
+      </w:pPr>
+      <w:rPr>
+        <w:rFonts w:ascii="Courier New" w:hAnsi="Courier New" w:hint="default"/>
+        <w:sz w:val="20"/>
+      </w:rPr>
+    </w:lvl>
+    <w:lvl w:ilvl="2" w:tentative="1">
+      <w:start w:val="1"/>
+      <w:numFmt w:val="bullet"/>
+      <w:lvlText w:val=""/>
+      <w:lvlJc w:val="left"/>
+      <w:pPr>
+        <w:tabs>
+          <w:tab w:val="num" w:pos="2160"/>
+        </w:tabs>
+        <w:ind w:left="2160" w:hanging="360"/>
+      </w:pPr>
+      <w:rPr>
+        <w:rFonts w:ascii="Wingdings" w:hAnsi="Wingdings" w:hint="default"/>
+        <w:sz w:val="20"/>
+      </w:rPr>
+    </w:lvl>
+    <w:lvl w:ilvl="3" w:tentative="1">
+      <w:start w:val="1"/>
+      <w:numFmt w:val="bullet"/>
+      <w:lvlText w:val=""/>
+      <w:lvlJc w:val="left"/>
+      <w:pPr>
+        <w:tabs>
+          <w:tab w:val="num" w:pos="2880"/>
+        </w:tabs>
+        <w:ind w:left="2880" w:hanging="360"/>
+      </w:pPr>
+      <w:rPr>
+        <w:rFonts w:ascii="Wingdings" w:hAnsi="Wingdings" w:hint="default"/>
+        <w:sz w:val="20"/>
+      </w:rPr>
+    </w:lvl>
+    <w:lvl w:ilvl="4" w:tentative="1">
+      <w:start w:val="1"/>
+      <w:numFmt w:val="bullet"/>
+      <w:lvlText w:val=""/>
+      <w:lvlJc w:val="left"/>
+      <w:pPr>
+        <w:tabs>
+          <w:tab w:val="num" w:pos="3600"/>
+        </w:tabs>
+        <w:ind w:left="3600" w:hanging="360"/>
+      </w:pPr>
+      <w:rPr>
+        <w:rFonts w:ascii="Wingdings" w:hAnsi="Wingdings" w:hint="default"/>
+        <w:sz w:val="20"/>
+      </w:rPr>
+    </w:lvl>
+    <w:lvl w:ilvl="5" w:tentative="1">
+      <w:start w:val="1"/>
+      <w:numFmt w:val="bullet"/>
+      <w:lvlText w:val=""/>
+      <w:lvlJc w:val="left"/>
+      <w:pPr>
+        <w:tabs>
+          <w:tab w:val="num" w:pos="4320"/>
+        </w:tabs>
+        <w:ind w:left="4320" w:hanging="360"/>
+      </w:pPr>
+      <w:rPr>
+        <w:rFonts w:ascii="Wingdings" w:hAnsi="Wingdings" w:hint="default"/>
+        <w:sz w:val="20"/>
+      </w:rPr>
+    </w:lvl>
+    <w:lvl w:ilvl="6" w:tentative="1">
+      <w:start w:val="1"/>
+      <w:numFmt w:val="bullet"/>
+      <w:lvlText w:val=""/>
+      <w:lvlJc w:val="left"/>
+      <w:pPr>
+        <w:tabs>
+          <w:tab w:val="num" w:pos="5040"/>
+        </w:tabs>
+        <w:ind w:left="5040" w:hanging="360"/>
+      </w:pPr>
+      <w:rPr>
+        <w:rFonts w:ascii="Wingdings" w:hAnsi="Wingdings" w:hint="default"/>
+        <w:sz w:val="20"/>
+      </w:rPr>
+    </w:lvl>
+    <w:lvl w:ilvl="7" w:tentative="1">
+      <w:start w:val="1"/>
+      <w:numFmt w:val="bullet"/>
+      <w:lvlText w:val=""/>
+      <w:lvlJc w:val="left"/>
+      <w:pPr>
+        <w:tabs>
+          <w:tab w:val="num" w:pos="5760"/>
+        </w:tabs>
+        <w:ind w:left="5760" w:hanging="360"/>
+      </w:pPr>
+      <w:rPr>
+        <w:rFonts w:ascii="Wingdings" w:hAnsi="Wingdings" w:hint="default"/>
+        <w:sz w:val="20"/>
+      </w:rPr>
+    </w:lvl>
+    <w:lvl w:ilvl="8" w:tentative="1">
+      <w:start w:val="1"/>
+      <w:numFmt w:val="bullet"/>
+      <w:lvlText w:val=""/>
+      <w:lvlJc w:val="left"/>
+      <w:pPr>
+        <w:tabs>
+          <w:tab w:val="num" w:pos="6480"/>
+        </w:tabs>
+        <w:ind w:left="6480" w:hanging="360"/>
+      </w:pPr>
+      <w:rPr>
+        <w:rFonts w:ascii="Wingdings" w:hAnsi="Wingdings" w:hint="default"/>
+        <w:sz w:val="20"/>
+      </w:rPr>
+    </w:lvl>
+  </w:abstractNum>
+  <w:abstractNum w:abstractNumId="1" w15:restartNumberingAfterBreak="0">
+    <w:nsid w:val="3115320C"/>
+    <w:multiLevelType w:val="hybridMultilevel"/>
+    <w:tmpl w:val="6B564262"/>
+    <w:lvl w:ilvl="0" w:tplc="04090001">
+      <w:start w:val="1"/>
+      <w:numFmt w:val="bullet"/>
+      <w:lvlText w:val=""/>
+      <w:lvlJc w:val="left"/>
+      <w:pPr>
+        <w:ind w:left="720" w:hanging="360"/>
+      </w:pPr>
+      <w:rPr>
+        <w:rFonts w:ascii="Symbol" w:hAnsi="Symbol" w:hint="default"/>
+      </w:rPr>
+    </w:lvl>
+    <w:lvl w:ilvl="1" w:tplc="04090003" w:tentative="1">
+      <w:start w:val="1"/>
+      <w:numFmt w:val="bullet"/>
+      <w:lvlText w:val="o"/>
+      <w:lvlJc w:val="left"/>
+      <w:pPr>
+        <w:ind w:left="1440" w:hanging="360"/>
+      </w:pPr>
+      <w:rPr>
+        <w:rFonts w:ascii="Courier New" w:hAnsi="Courier New" w:cs="Courier New" w:hint="default"/>
+      </w:rPr>
+    </w:lvl>
+    <w:lvl w:ilvl="2" w:tplc="04090005" w:tentative="1">
+      <w:start w:val="1"/>
+      <w:numFmt w:val="bullet"/>
+      <w:lvlText w:val=""/>
+      <w:lvlJc w:val="left"/>
+      <w:pPr>
+        <w:ind w:left="2160" w:hanging="360"/>
+      </w:pPr>
+      <w:rPr>
+        <w:rFonts w:ascii="Wingdings" w:hAnsi="Wingdings" w:hint="default"/>
+      </w:rPr>
+    </w:lvl>
+    <w:lvl w:ilvl="3" w:tplc="04090001" w:tentative="1">
+      <w:start w:val="1"/>
+      <w:numFmt w:val="bullet"/>
+      <w:lvlText w:val=""/>
+      <w:lvlJc w:val="left"/>
+      <w:pPr>
+        <w:ind w:left="2880" w:hanging="360"/>
+      </w:pPr>
+      <w:rPr>
+        <w:rFonts w:ascii="Symbol" w:hAnsi="Symbol" w:hint="default"/>
+      </w:rPr>
+    </w:lvl>
+    <w:lvl w:ilvl="4" w:tplc="04090003" w:tentative="1">
+      <w:start w:val="1"/>
+      <w:numFmt w:val="bullet"/>
+      <w:lvlText w:val="o"/>
+      <w:lvlJc w:val="left"/>
+      <w:pPr>
+        <w:ind w:left="3600" w:hanging="360"/>
+      </w:pPr>
+      <w:rPr>
+        <w:rFonts w:ascii="Courier New" w:hAnsi="Courier New" w:cs="Courier New" w:hint="default"/>
+      </w:rPr>
+    </w:lvl>
+    <w:lvl w:ilvl="5" w:tplc="04090005" w:tentative="1">
+      <w:start w:val="1"/>
+      <w:numFmt w:val="bullet"/>
+      <w:lvlText w:val=""/>
+      <w:lvlJc w:val="left"/>
+      <w:pPr>
+        <w:ind w:left="4320" w:hanging="360"/>
+      </w:pPr>
+      <w:rPr>
+        <w:rFonts w:ascii="Wingdings" w:hAnsi="Wingdings" w:hint="default"/>
+      </w:rPr>
+    </w:lvl>
+    <w:lvl w:ilvl="6" w:tplc="04090001" w:tentative="1">
+      <w:start w:val="1"/>
+      <w:numFmt w:val="bullet"/>
+      <w:lvlText w:val=""/>
+      <w:lvlJc w:val="left"/>
+      <w:pPr>
+        <w:ind w:left="5040" w:hanging="360"/>
+      </w:pPr>
+      <w:rPr>
+        <w:rFonts w:ascii="Symbol" w:hAnsi="Symbol" w:hint="default"/>
+      </w:rPr>
+    </w:lvl>
+    <w:lvl w:ilvl="7" w:tplc="04090003" w:tentative="1">
+      <w:start w:val="1"/>
+      <w:numFmt w:val="bullet"/>
+      <w:lvlText w:val="o"/>
+      <w:lvlJc w:val="left"/>
+      <w:pPr>
+        <w:ind w:left="5760" w:hanging="360"/>
+      </w:pPr>
+      <w:rPr>
+        <w:rFonts w:ascii="Courier New" w:hAnsi="Courier New" w:cs="Courier New" w:hint="default"/>
+      </w:rPr>
+    </w:lvl>
+    <w:lvl w:ilvl="8" w:tplc="04090005" w:tentative="1">
+      <w:start w:val="1"/>
+      <w:numFmt w:val="bullet"/>
+      <w:lvlText w:val=""/>
+      <w:lvlJc w:val="left"/>
+      <w:pPr>
+        <w:ind w:left="6480" w:hanging="360"/>
+      </w:pPr>
+      <w:rPr>
+        <w:rFonts w:ascii="Wingdings" w:hAnsi="Wingdings" w:hint="default"/>
+      </w:rPr>
+    </w:lvl>
+  </w:abstractNum>
+  <w:abstractNum w:abstractNumId="2" w15:restartNumberingAfterBreak="0">
     <w:nsid w:val="542B3241"/>
     <w:multiLevelType w:val="hybridMultilevel"/>
     <w:tmpl w:val="5A8E814C"/>
@@ -2446,7 +3192,6 @@
       <w:lvlJc w:val="left"/>
       <w:pPr>
         <w:ind w:left="345" w:hanging="327"/>
-        <w:jc w:val="left"/>
       </w:pPr>
       <w:rPr>
         <w:rFonts w:ascii="Times New Roman" w:eastAsia="Times New Roman" w:hAnsi="Times New Roman" w:cs="Times New Roman" w:hint="default"/>
@@ -2559,7 +3304,13 @@
     </w:lvl>
   </w:abstractNum>
   <w:num w:numId="1" w16cid:durableId="348140482">
+    <w:abstractNumId w:val="2"/>
+  </w:num>
+  <w:num w:numId="2" w16cid:durableId="647517424">
     <w:abstractNumId w:val="0"/>
+  </w:num>
+  <w:num w:numId="3" w16cid:durableId="1700470426">
+    <w:abstractNumId w:val="1"/>
   </w:num>
 </w:numbering>
 </file>
@@ -2989,7 +3740,6 @@
   <w:style w:type="character" w:default="1" w:styleId="DefaultParagraphFont">
     <w:name w:val="Default Paragraph Font"/>
     <w:uiPriority w:val="1"/>
-    <w:semiHidden/>
     <w:unhideWhenUsed/>
   </w:style>
   <w:style w:type="table" w:default="1" w:styleId="TableNormal">
@@ -3037,6 +3787,65 @@
     <w:basedOn w:val="Normal"/>
     <w:uiPriority w:val="1"/>
     <w:qFormat/>
+  </w:style>
+  <w:style w:type="paragraph" w:styleId="NormalWeb">
+    <w:name w:val="Normal (Web)"/>
+    <w:basedOn w:val="Normal"/>
+    <w:uiPriority w:val="99"/>
+    <w:semiHidden/>
+    <w:unhideWhenUsed/>
+    <w:rsid w:val="007F6C9D"/>
+    <w:rPr>
+      <w:sz w:val="24"/>
+      <w:szCs w:val="24"/>
+    </w:rPr>
+  </w:style>
+  <w:style w:type="character" w:styleId="Hyperlink">
+    <w:name w:val="Hyperlink"/>
+    <w:basedOn w:val="DefaultParagraphFont"/>
+    <w:uiPriority w:val="99"/>
+    <w:unhideWhenUsed/>
+    <w:rsid w:val="004F22A5"/>
+    <w:rPr>
+      <w:color w:val="0000FF" w:themeColor="hyperlink"/>
+      <w:u w:val="single"/>
+    </w:rPr>
+  </w:style>
+  <w:style w:type="character" w:styleId="UnresolvedMention">
+    <w:name w:val="Unresolved Mention"/>
+    <w:basedOn w:val="DefaultParagraphFont"/>
+    <w:uiPriority w:val="99"/>
+    <w:semiHidden/>
+    <w:unhideWhenUsed/>
+    <w:rsid w:val="004F22A5"/>
+    <w:rPr>
+      <w:color w:val="605E5C"/>
+      <w:shd w:val="clear" w:color="auto" w:fill="E1DFDD"/>
+    </w:rPr>
+  </w:style>
+  <w:style w:type="character" w:styleId="Emphasis">
+    <w:name w:val="Emphasis"/>
+    <w:basedOn w:val="DefaultParagraphFont"/>
+    <w:uiPriority w:val="20"/>
+    <w:qFormat/>
+    <w:rsid w:val="004F22A5"/>
+    <w:rPr>
+      <w:i/>
+      <w:iCs/>
+    </w:rPr>
+  </w:style>
+  <w:style w:type="character" w:styleId="HTMLCode">
+    <w:name w:val="HTML Code"/>
+    <w:basedOn w:val="DefaultParagraphFont"/>
+    <w:uiPriority w:val="99"/>
+    <w:semiHidden/>
+    <w:unhideWhenUsed/>
+    <w:rsid w:val="004F22A5"/>
+    <w:rPr>
+      <w:rFonts w:ascii="Courier New" w:eastAsia="Times New Roman" w:hAnsi="Courier New" w:cs="Courier New"/>
+      <w:sz w:val="20"/>
+      <w:szCs w:val="20"/>
+    </w:rPr>
   </w:style>
 </w:styles>
 </file>

</xml_diff>